<commit_message>
Added to the design, added database structure
</commit_message>
<xml_diff>
--- a/Technical Document/ОпросникТЗ.docx
+++ b/Technical Document/ОпросникТЗ.docx
@@ -16,25 +16,64 @@
       </w:pPr>
       <w:r>
         <w:rPr>
-          <w:rFonts w:ascii="Bahnschrift" w:hAnsi="Bahnschrift"/>
-          <w:b/>
-          <w:bCs/>
-          <w:color w:val="000000" w:themeColor="text1"/>
-          <w:sz w:val="28"/>
-          <w:szCs w:val="28"/>
-        </w:rPr>
-        <w:t>ТЕХНИЧЕСКОЕ ЗАДАНИЕ ВЕБ-</w:t>
-      </w:r>
-      <w:r>
-        <w:rPr>
-          <w:rFonts w:ascii="Bahnschrift" w:hAnsi="Bahnschrift"/>
-          <w:b/>
-          <w:bCs/>
-          <w:color w:val="000000" w:themeColor="text1"/>
-          <w:sz w:val="28"/>
-          <w:szCs w:val="28"/>
-        </w:rPr>
-        <w:t>ПРИЛОЖЕНИЯ</w:t>
+          <w:noProof/>
+        </w:rPr>
+        <w:drawing>
+          <wp:anchor distT="0" distB="0" distL="0" distR="0" simplePos="0" relativeHeight="2" behindDoc="0" locked="0" layoutInCell="1" allowOverlap="1" wp14:anchorId="69E90CF1" wp14:editId="2CA26D3E">
+            <wp:simplePos x="0" y="0"/>
+            <wp:positionH relativeFrom="column">
+              <wp:posOffset>3810</wp:posOffset>
+            </wp:positionH>
+            <wp:positionV relativeFrom="paragraph">
+              <wp:posOffset>2540</wp:posOffset>
+            </wp:positionV>
+            <wp:extent cx="883285" cy="210820"/>
+            <wp:effectExtent l="0" t="0" r="0" b="0"/>
+            <wp:wrapNone/>
+            <wp:docPr id="1" name="Изображение1"/>
+            <wp:cNvGraphicFramePr>
+              <a:graphicFrameLocks xmlns:a="http://schemas.openxmlformats.org/drawingml/2006/main" noChangeAspect="1"/>
+            </wp:cNvGraphicFramePr>
+            <a:graphic xmlns:a="http://schemas.openxmlformats.org/drawingml/2006/main">
+              <a:graphicData uri="http://schemas.openxmlformats.org/drawingml/2006/picture">
+                <pic:pic xmlns:pic="http://schemas.openxmlformats.org/drawingml/2006/picture">
+                  <pic:nvPicPr>
+                    <pic:cNvPr id="1" name="Изображение1"/>
+                    <pic:cNvPicPr>
+                      <a:picLocks noChangeAspect="1" noChangeArrowheads="1"/>
+                    </pic:cNvPicPr>
+                  </pic:nvPicPr>
+                  <pic:blipFill>
+                    <a:blip r:embed="rId4"/>
+                    <a:stretch>
+                      <a:fillRect/>
+                    </a:stretch>
+                  </pic:blipFill>
+                  <pic:spPr bwMode="auto">
+                    <a:xfrm>
+                      <a:off x="0" y="0"/>
+                      <a:ext cx="883285" cy="210820"/>
+                    </a:xfrm>
+                    <a:prstGeom prst="rect">
+                      <a:avLst/>
+                    </a:prstGeom>
+                  </pic:spPr>
+                </pic:pic>
+              </a:graphicData>
+            </a:graphic>
+          </wp:anchor>
+        </w:drawing>
+      </w:r>
+      <w:r>
+        <w:rPr>
+          <w:rFonts w:ascii="Bahnschrift" w:hAnsi="Bahnschrift"/>
+          <w:b/>
+          <w:bCs/>
+          <w:color w:val="000000" w:themeColor="text1"/>
+          <w:sz w:val="28"/>
+          <w:szCs w:val="28"/>
+        </w:rPr>
+        <w:t>ТЕХНИЧЕСКОЕ ЗАДАНИЕ ВЕБ-ПРИЛОЖЕНИЯ</w:t>
       </w:r>
     </w:p>
     <w:p>
@@ -49,6 +88,18 @@
           <w:szCs w:val="40"/>
         </w:rPr>
       </w:pPr>
+      <w:r>
+        <w:rPr>
+          <w:rFonts w:ascii="Bahnschrift" w:hAnsi="Bahnschrift"/>
+          <w:b/>
+          <w:bCs/>
+          <w:color w:val="000000" w:themeColor="text1"/>
+          <w:sz w:val="40"/>
+          <w:szCs w:val="40"/>
+        </w:rPr>
+        <w:t>“</w:t>
+      </w:r>
+      <w:proofErr w:type="spellStart"/>
       <w:r>
         <w:rPr>
           <w:rFonts w:ascii="Bahnschrift" w:hAnsi="Bahnschrift"/>
@@ -59,7 +110,19 @@
           <w:szCs w:val="40"/>
           <w:lang w:val="en-US"/>
         </w:rPr>
-        <w:t>“VoteUP”</w:t>
+        <w:t>VoteUP</w:t>
+      </w:r>
+      <w:proofErr w:type="spellEnd"/>
+      <w:r>
+        <w:rPr>
+          <w:rFonts w:ascii="Bahnschrift" w:hAnsi="Bahnschrift"/>
+          <w:b/>
+          <w:bCs/>
+          <w:color w:val="000000" w:themeColor="text1"/>
+          <w:sz w:val="40"/>
+          <w:szCs w:val="40"/>
+        </w:rPr>
+        <w:t>”</w:t>
       </w:r>
     </w:p>
     <w:p>
@@ -94,25 +157,78 @@
           <w:szCs w:val="28"/>
         </w:rPr>
       </w:pPr>
-      <w:r>
-        <w:rPr>
-          <w:rFonts w:ascii="Bahnschrift" w:hAnsi="Bahnschrift"/>
-          <w:b/>
-          <w:bCs/>
-          <w:color w:val="000000" w:themeColor="text1"/>
-          <w:sz w:val="28"/>
-          <w:szCs w:val="28"/>
-        </w:rPr>
-        <w:t>Галичкин Е.В.</w:t>
-      </w:r>
-      <w:r>
-        <w:rPr>
-          <w:rFonts w:ascii="Bahnschrift" w:hAnsi="Bahnschrift"/>
-          <w:color w:val="000000" w:themeColor="text1"/>
-          <w:sz w:val="28"/>
-          <w:szCs w:val="28"/>
-        </w:rPr>
-        <w:t xml:space="preserve"> – Фронтенд, Бэкэнд, Дизайн</w:t>
+      <w:proofErr w:type="spellStart"/>
+      <w:r>
+        <w:rPr>
+          <w:rFonts w:ascii="Bahnschrift" w:hAnsi="Bahnschrift"/>
+          <w:b/>
+          <w:bCs/>
+          <w:color w:val="000000" w:themeColor="text1"/>
+          <w:sz w:val="28"/>
+          <w:szCs w:val="28"/>
+        </w:rPr>
+        <w:t>Галичкин</w:t>
+      </w:r>
+      <w:proofErr w:type="spellEnd"/>
+      <w:r>
+        <w:rPr>
+          <w:rFonts w:ascii="Bahnschrift" w:hAnsi="Bahnschrift"/>
+          <w:b/>
+          <w:bCs/>
+          <w:color w:val="000000" w:themeColor="text1"/>
+          <w:sz w:val="28"/>
+          <w:szCs w:val="28"/>
+        </w:rPr>
+        <w:t xml:space="preserve"> Е.В.</w:t>
+      </w:r>
+      <w:r>
+        <w:rPr>
+          <w:rFonts w:ascii="Bahnschrift" w:hAnsi="Bahnschrift"/>
+          <w:color w:val="000000" w:themeColor="text1"/>
+          <w:sz w:val="28"/>
+          <w:szCs w:val="28"/>
+        </w:rPr>
+        <w:t xml:space="preserve"> – </w:t>
+      </w:r>
+      <w:proofErr w:type="spellStart"/>
+      <w:r>
+        <w:rPr>
+          <w:rFonts w:ascii="Bahnschrift" w:hAnsi="Bahnschrift"/>
+          <w:color w:val="000000" w:themeColor="text1"/>
+          <w:sz w:val="28"/>
+          <w:szCs w:val="28"/>
+        </w:rPr>
+        <w:t>Фронтенд</w:t>
+      </w:r>
+      <w:proofErr w:type="spellEnd"/>
+      <w:r>
+        <w:rPr>
+          <w:rFonts w:ascii="Bahnschrift" w:hAnsi="Bahnschrift"/>
+          <w:color w:val="000000" w:themeColor="text1"/>
+          <w:sz w:val="28"/>
+          <w:szCs w:val="28"/>
+        </w:rPr>
+        <w:t xml:space="preserve">, </w:t>
+      </w:r>
+      <w:proofErr w:type="spellStart"/>
+      <w:r>
+        <w:rPr>
+          <w:rFonts w:ascii="Bahnschrift" w:hAnsi="Bahnschrift"/>
+          <w:color w:val="000000" w:themeColor="text1"/>
+          <w:sz w:val="28"/>
+          <w:szCs w:val="28"/>
+        </w:rPr>
+        <w:t>Бэкэнд</w:t>
+      </w:r>
+      <w:proofErr w:type="spellEnd"/>
+      <w:r>
+        <w:rPr>
+          <w:rFonts w:ascii="Bahnschrift" w:hAnsi="Bahnschrift"/>
+          <w:color w:val="000000" w:themeColor="text1"/>
+          <w:sz w:val="28"/>
+          <w:szCs w:val="28"/>
+        </w:rPr>
+        <w:t>, Дизайн</w:t>
       </w:r>
     </w:p>
     <w:p>
@@ -144,15 +260,37 @@
         </w:rPr>
         <w:t xml:space="preserve"> - </w:t>
       </w:r>
-      <w:r>
-        <w:rPr>
-          <w:rFonts w:ascii="Bahnschrift" w:hAnsi="Bahnschrift"/>
-          <w:color w:val="000000" w:themeColor="text1"/>
-          <w:sz w:val="28"/>
-          <w:szCs w:val="28"/>
-        </w:rPr>
-        <w:t>Фронтенд, Бэкэнд</w:t>
-      </w:r>
+      <w:proofErr w:type="spellStart"/>
+      <w:r>
+        <w:rPr>
+          <w:rFonts w:ascii="Bahnschrift" w:hAnsi="Bahnschrift"/>
+          <w:color w:val="000000" w:themeColor="text1"/>
+          <w:sz w:val="28"/>
+          <w:szCs w:val="28"/>
+        </w:rPr>
+        <w:t>Фронтенд</w:t>
+      </w:r>
+      <w:proofErr w:type="spellEnd"/>
+      <w:r>
+        <w:rPr>
+          <w:rFonts w:ascii="Bahnschrift" w:hAnsi="Bahnschrift"/>
+          <w:color w:val="000000" w:themeColor="text1"/>
+          <w:sz w:val="28"/>
+          <w:szCs w:val="28"/>
+        </w:rPr>
+        <w:t xml:space="preserve">, </w:t>
+      </w:r>
+      <w:proofErr w:type="spellStart"/>
+      <w:r>
+        <w:rPr>
+          <w:rFonts w:ascii="Bahnschrift" w:hAnsi="Bahnschrift"/>
+          <w:color w:val="000000" w:themeColor="text1"/>
+          <w:sz w:val="28"/>
+          <w:szCs w:val="28"/>
+        </w:rPr>
+        <w:t>Бэкэнд</w:t>
+      </w:r>
+      <w:proofErr w:type="spellEnd"/>
       <w:r>
         <w:rPr>
           <w:rFonts w:ascii="Bahnschrift" w:hAnsi="Bahnschrift"/>
@@ -225,25 +363,7 @@
           <w:sz w:val="28"/>
           <w:szCs w:val="28"/>
         </w:rPr>
-        <w:t xml:space="preserve"> (далее: сайт, </w:t>
-      </w:r>
-      <w:r>
-        <w:rPr>
-          <w:rFonts w:ascii="Bahnschrift" w:hAnsi="Bahnschrift"/>
-          <w:color w:val="000000" w:themeColor="text1"/>
-          <w:sz w:val="28"/>
-          <w:szCs w:val="28"/>
-        </w:rPr>
-        <w:t>веб-сайт</w:t>
-      </w:r>
-      <w:r>
-        <w:rPr>
-          <w:rFonts w:ascii="Bahnschrift" w:hAnsi="Bahnschrift"/>
-          <w:color w:val="000000" w:themeColor="text1"/>
-          <w:sz w:val="28"/>
-          <w:szCs w:val="28"/>
-        </w:rPr>
-        <w:t>, страница) ставит для себя задачу предоставлять свои услуги клиентам-пользователям широкой демографии.</w:t>
+        <w:t xml:space="preserve"> (далее: сайт, веб-сайт, страница) ставит для себя задачу предоставлять свои услуги клиентам-пользователям широкой демографии.</w:t>
       </w:r>
     </w:p>
     <w:p>
@@ -401,6 +521,69 @@
       <w:r>
         <w:rPr>
           <w:rFonts w:ascii="Bahnschrift" w:hAnsi="Bahnschrift"/>
+          <w:color w:val="000000" w:themeColor="text1"/>
+          <w:sz w:val="28"/>
+          <w:szCs w:val="28"/>
+        </w:rPr>
+        <w:drawing>
+          <wp:anchor distT="0" distB="0" distL="114300" distR="114300" simplePos="0" relativeHeight="251658240" behindDoc="0" locked="0" layoutInCell="1" allowOverlap="1" wp14:anchorId="072A227D" wp14:editId="2F575AD1">
+            <wp:simplePos x="0" y="0"/>
+            <wp:positionH relativeFrom="column">
+              <wp:posOffset>1247775</wp:posOffset>
+            </wp:positionH>
+            <wp:positionV relativeFrom="paragraph">
+              <wp:posOffset>351790</wp:posOffset>
+            </wp:positionV>
+            <wp:extent cx="3924300" cy="2835910"/>
+            <wp:effectExtent l="0" t="0" r="0" b="0"/>
+            <wp:wrapTopAndBottom/>
+            <wp:docPr id="4" name="Рисунок 4"/>
+            <wp:cNvGraphicFramePr>
+              <a:graphicFrameLocks xmlns:a="http://schemas.openxmlformats.org/drawingml/2006/main" noChangeAspect="1"/>
+            </wp:cNvGraphicFramePr>
+            <a:graphic xmlns:a="http://schemas.openxmlformats.org/drawingml/2006/main">
+              <a:graphicData uri="http://schemas.openxmlformats.org/drawingml/2006/picture">
+                <pic:pic xmlns:pic="http://schemas.openxmlformats.org/drawingml/2006/picture">
+                  <pic:nvPicPr>
+                    <pic:cNvPr id="1" name=""/>
+                    <pic:cNvPicPr/>
+                  </pic:nvPicPr>
+                  <pic:blipFill>
+                    <a:blip r:embed="rId5" cstate="print">
+                      <a:extLst>
+                        <a:ext uri="{28A0092B-C50C-407E-A947-70E740481C1C}">
+                          <a14:useLocalDpi xmlns:a14="http://schemas.microsoft.com/office/drawing/2010/main" val="0"/>
+                        </a:ext>
+                      </a:extLst>
+                    </a:blip>
+                    <a:stretch>
+                      <a:fillRect/>
+                    </a:stretch>
+                  </pic:blipFill>
+                  <pic:spPr>
+                    <a:xfrm>
+                      <a:off x="0" y="0"/>
+                      <a:ext cx="3924300" cy="2835910"/>
+                    </a:xfrm>
+                    <a:prstGeom prst="rect">
+                      <a:avLst/>
+                    </a:prstGeom>
+                  </pic:spPr>
+                </pic:pic>
+              </a:graphicData>
+            </a:graphic>
+            <wp14:sizeRelH relativeFrom="margin">
+              <wp14:pctWidth>0</wp14:pctWidth>
+            </wp14:sizeRelH>
+            <wp14:sizeRelV relativeFrom="margin">
+              <wp14:pctHeight>0</wp14:pctHeight>
+            </wp14:sizeRelV>
+          </wp:anchor>
+        </w:drawing>
+      </w:r>
+      <w:r>
+        <w:rPr>
+          <w:rFonts w:ascii="Bahnschrift" w:hAnsi="Bahnschrift"/>
           <w:b/>
           <w:bCs/>
           <w:color w:val="000000" w:themeColor="text1"/>
@@ -428,6 +611,16 @@
           <w:szCs w:val="28"/>
         </w:rPr>
       </w:pPr>
+    </w:p>
+    <w:p>
+      <w:pPr>
+        <w:rPr>
+          <w:rFonts w:ascii="Bahnschrift" w:hAnsi="Bahnschrift"/>
+          <w:color w:val="000000" w:themeColor="text1"/>
+          <w:sz w:val="28"/>
+          <w:szCs w:val="28"/>
+        </w:rPr>
+      </w:pPr>
       <w:r>
         <w:rPr>
           <w:rFonts w:ascii="Bahnschrift" w:hAnsi="Bahnschrift"/>
@@ -446,36 +639,145 @@
           <w:sz w:val="28"/>
           <w:szCs w:val="28"/>
         </w:rPr>
-        <w:t xml:space="preserve"> – Создание учетной записи и вход</w:t>
-      </w:r>
-      <w:r>
-        <w:rPr>
-          <w:rFonts w:ascii="Bahnschrift" w:hAnsi="Bahnschrift"/>
-          <w:color w:val="000000" w:themeColor="text1"/>
-          <w:sz w:val="28"/>
-          <w:szCs w:val="28"/>
-        </w:rPr>
-        <w:t>/выход.</w:t>
-      </w:r>
-    </w:p>
-    <w:p>
-      <w:pPr>
-        <w:rPr>
-          <w:rFonts w:ascii="Bahnschrift" w:hAnsi="Bahnschrift"/>
-          <w:color w:val="000000" w:themeColor="text1"/>
-          <w:sz w:val="28"/>
-          <w:szCs w:val="28"/>
-        </w:rPr>
-      </w:pPr>
-      <w:r>
-        <w:rPr>
-          <w:rFonts w:ascii="Bahnschrift" w:hAnsi="Bahnschrift"/>
-          <w:b/>
-          <w:bCs/>
-          <w:color w:val="000000" w:themeColor="text1"/>
-          <w:sz w:val="28"/>
-          <w:szCs w:val="28"/>
-        </w:rPr>
+        <w:t xml:space="preserve"> – Создание учетной записи и вход/выход.</w:t>
+      </w:r>
+    </w:p>
+    <w:p>
+      <w:pPr>
+        <w:rPr>
+          <w:rFonts w:ascii="Bahnschrift" w:hAnsi="Bahnschrift"/>
+          <w:color w:val="000000" w:themeColor="text1"/>
+          <w:sz w:val="28"/>
+          <w:szCs w:val="28"/>
+        </w:rPr>
+      </w:pPr>
+      <w:r>
+        <w:rPr>
+          <w:rFonts w:ascii="Bahnschrift" w:hAnsi="Bahnschrift"/>
+          <w:color w:val="000000" w:themeColor="text1"/>
+          <w:sz w:val="28"/>
+          <w:szCs w:val="28"/>
+        </w:rPr>
+        <w:drawing>
+          <wp:inline distT="0" distB="0" distL="0" distR="0" wp14:anchorId="090760EC" wp14:editId="4CD6B633">
+            <wp:extent cx="5759532" cy="4107505"/>
+            <wp:effectExtent l="0" t="0" r="0" b="0"/>
+            <wp:docPr id="5" name="Рисунок 5"/>
+            <wp:cNvGraphicFramePr>
+              <a:graphicFrameLocks xmlns:a="http://schemas.openxmlformats.org/drawingml/2006/main" noChangeAspect="1"/>
+            </wp:cNvGraphicFramePr>
+            <a:graphic xmlns:a="http://schemas.openxmlformats.org/drawingml/2006/main">
+              <a:graphicData uri="http://schemas.openxmlformats.org/drawingml/2006/picture">
+                <pic:pic xmlns:pic="http://schemas.openxmlformats.org/drawingml/2006/picture">
+                  <pic:nvPicPr>
+                    <pic:cNvPr id="1" name=""/>
+                    <pic:cNvPicPr/>
+                  </pic:nvPicPr>
+                  <pic:blipFill>
+                    <a:blip r:embed="rId6"/>
+                    <a:stretch>
+                      <a:fillRect/>
+                    </a:stretch>
+                  </pic:blipFill>
+                  <pic:spPr>
+                    <a:xfrm>
+                      <a:off x="0" y="0"/>
+                      <a:ext cx="5789822" cy="4129107"/>
+                    </a:xfrm>
+                    <a:prstGeom prst="rect">
+                      <a:avLst/>
+                    </a:prstGeom>
+                  </pic:spPr>
+                </pic:pic>
+              </a:graphicData>
+            </a:graphic>
+          </wp:inline>
+        </w:drawing>
+      </w:r>
+    </w:p>
+    <w:p>
+      <w:pPr>
+        <w:rPr>
+          <w:rFonts w:ascii="Bahnschrift" w:hAnsi="Bahnschrift"/>
+          <w:color w:val="000000" w:themeColor="text1"/>
+          <w:sz w:val="28"/>
+          <w:szCs w:val="28"/>
+        </w:rPr>
+      </w:pPr>
+    </w:p>
+    <w:p>
+      <w:pPr>
+        <w:rPr>
+          <w:rFonts w:ascii="Bahnschrift" w:hAnsi="Bahnschrift"/>
+          <w:color w:val="000000" w:themeColor="text1"/>
+          <w:sz w:val="28"/>
+          <w:szCs w:val="28"/>
+        </w:rPr>
+      </w:pPr>
+      <w:r>
+        <w:rPr>
+          <w:rFonts w:ascii="Bahnschrift" w:hAnsi="Bahnschrift"/>
+          <w:color w:val="000000" w:themeColor="text1"/>
+          <w:sz w:val="28"/>
+          <w:szCs w:val="28"/>
+        </w:rPr>
+        <w:drawing>
+          <wp:inline distT="0" distB="0" distL="0" distR="0" wp14:anchorId="7746F56A" wp14:editId="260E94BE">
+            <wp:extent cx="5759450" cy="4127258"/>
+            <wp:effectExtent l="0" t="0" r="0" b="0"/>
+            <wp:docPr id="6" name="Рисунок 6"/>
+            <wp:cNvGraphicFramePr>
+              <a:graphicFrameLocks xmlns:a="http://schemas.openxmlformats.org/drawingml/2006/main" noChangeAspect="1"/>
+            </wp:cNvGraphicFramePr>
+            <a:graphic xmlns:a="http://schemas.openxmlformats.org/drawingml/2006/main">
+              <a:graphicData uri="http://schemas.openxmlformats.org/drawingml/2006/picture">
+                <pic:pic xmlns:pic="http://schemas.openxmlformats.org/drawingml/2006/picture">
+                  <pic:nvPicPr>
+                    <pic:cNvPr id="1" name=""/>
+                    <pic:cNvPicPr/>
+                  </pic:nvPicPr>
+                  <pic:blipFill>
+                    <a:blip r:embed="rId7"/>
+                    <a:stretch>
+                      <a:fillRect/>
+                    </a:stretch>
+                  </pic:blipFill>
+                  <pic:spPr>
+                    <a:xfrm>
+                      <a:off x="0" y="0"/>
+                      <a:ext cx="5769105" cy="4134177"/>
+                    </a:xfrm>
+                    <a:prstGeom prst="rect">
+                      <a:avLst/>
+                    </a:prstGeom>
+                  </pic:spPr>
+                </pic:pic>
+              </a:graphicData>
+            </a:graphic>
+          </wp:inline>
+        </w:drawing>
+      </w:r>
+    </w:p>
+    <w:p>
+      <w:pPr>
+        <w:rPr>
+          <w:rFonts w:ascii="Bahnschrift" w:hAnsi="Bahnschrift"/>
+          <w:color w:val="000000" w:themeColor="text1"/>
+          <w:sz w:val="28"/>
+          <w:szCs w:val="28"/>
+          <w:lang w:val="en-US"/>
+        </w:rPr>
+      </w:pPr>
+      <w:r>
+        <w:rPr>
+          <w:rFonts w:ascii="Bahnschrift" w:hAnsi="Bahnschrift"/>
+          <w:b/>
+          <w:bCs/>
+          <w:color w:val="000000" w:themeColor="text1"/>
+          <w:sz w:val="28"/>
+          <w:szCs w:val="28"/>
+        </w:rPr>
+        <w:lastRenderedPageBreak/>
         <w:t>Страница опроса</w:t>
       </w:r>
       <w:r>
@@ -532,6 +834,26 @@
       <w:pPr>
         <w:rPr>
           <w:rFonts w:ascii="Bahnschrift" w:hAnsi="Bahnschrift"/>
+          <w:color w:val="000000" w:themeColor="text1"/>
+          <w:sz w:val="28"/>
+          <w:szCs w:val="28"/>
+        </w:rPr>
+      </w:pPr>
+    </w:p>
+    <w:p>
+      <w:pPr>
+        <w:rPr>
+          <w:rFonts w:ascii="Bahnschrift" w:hAnsi="Bahnschrift"/>
+          <w:color w:val="000000" w:themeColor="text1"/>
+          <w:sz w:val="28"/>
+          <w:szCs w:val="28"/>
+        </w:rPr>
+      </w:pPr>
+    </w:p>
+    <w:p>
+      <w:pPr>
+        <w:rPr>
+          <w:rFonts w:ascii="Bahnschrift" w:hAnsi="Bahnschrift"/>
           <w:b/>
           <w:bCs/>
           <w:color w:val="000000" w:themeColor="text1"/>
@@ -552,21 +874,750 @@
       </w:r>
     </w:p>
     <w:p>
-      <w:pPr>
-        <w:rPr>
-          <w:rFonts w:ascii="Bahnschrift" w:hAnsi="Bahnschrift"/>
-          <w:b/>
-          <w:bCs/>
-          <w:color w:val="000000" w:themeColor="text1"/>
-          <w:sz w:val="28"/>
-          <w:szCs w:val="28"/>
-        </w:rPr>
-      </w:pPr>
+      <w:r>
+        <w:rPr>
+          <w:rFonts w:ascii="Bahnschrift" w:hAnsi="Bahnschrift"/>
+          <w:color w:val="000000" w:themeColor="text1"/>
+          <w:sz w:val="28"/>
+          <w:szCs w:val="28"/>
+        </w:rPr>
+        <w:t>Базы данных:</w:t>
+      </w:r>
+    </w:p>
+    <w:p>
+      <w:r>
+        <w:rPr>
+          <w:rFonts w:ascii="Bahnschrift" w:hAnsi="Bahnschrift"/>
+          <w:color w:val="000000" w:themeColor="text1"/>
+          <w:sz w:val="28"/>
+          <w:szCs w:val="28"/>
+          <w:lang w:val="en-US"/>
+        </w:rPr>
+        <w:t>User</w:t>
+      </w:r>
+      <w:r>
+        <w:rPr>
+          <w:rFonts w:ascii="Bahnschrift" w:hAnsi="Bahnschrift"/>
+          <w:color w:val="000000" w:themeColor="text1"/>
+          <w:sz w:val="28"/>
+          <w:szCs w:val="28"/>
+        </w:rPr>
+        <w:t>:</w:t>
+      </w:r>
+      <w:r>
+        <w:rPr>
+          <w:rFonts w:ascii="Bahnschrift" w:hAnsi="Bahnschrift"/>
+          <w:color w:val="000000" w:themeColor="text1"/>
+          <w:sz w:val="28"/>
+          <w:szCs w:val="28"/>
+        </w:rPr>
+        <w:t xml:space="preserve"> </w:t>
+      </w:r>
+      <w:proofErr w:type="spellStart"/>
+      <w:r>
+        <w:rPr>
+          <w:rFonts w:ascii="Bahnschrift" w:hAnsi="Bahnschrift"/>
+          <w:color w:val="000000" w:themeColor="text1"/>
+          <w:sz w:val="28"/>
+          <w:szCs w:val="28"/>
+          <w:lang w:val="en-US"/>
+        </w:rPr>
+        <w:t>UserID</w:t>
+      </w:r>
+      <w:proofErr w:type="spellEnd"/>
+      <w:r>
+        <w:rPr>
+          <w:rFonts w:ascii="Bahnschrift" w:hAnsi="Bahnschrift"/>
+          <w:color w:val="000000" w:themeColor="text1"/>
+          <w:sz w:val="28"/>
+          <w:szCs w:val="28"/>
+        </w:rPr>
+        <w:t xml:space="preserve">, </w:t>
+      </w:r>
+      <w:r>
+        <w:rPr>
+          <w:rFonts w:ascii="Bahnschrift" w:hAnsi="Bahnschrift"/>
+          <w:color w:val="000000" w:themeColor="text1"/>
+          <w:sz w:val="28"/>
+          <w:szCs w:val="28"/>
+          <w:lang w:val="en-US"/>
+        </w:rPr>
+        <w:t>Username</w:t>
+      </w:r>
+      <w:r>
+        <w:rPr>
+          <w:rFonts w:ascii="Bahnschrift" w:hAnsi="Bahnschrift"/>
+          <w:color w:val="000000" w:themeColor="text1"/>
+          <w:sz w:val="28"/>
+          <w:szCs w:val="28"/>
+        </w:rPr>
+        <w:t xml:space="preserve">, </w:t>
+      </w:r>
+      <w:r>
+        <w:rPr>
+          <w:rFonts w:ascii="Bahnschrift" w:hAnsi="Bahnschrift"/>
+          <w:color w:val="000000" w:themeColor="text1"/>
+          <w:sz w:val="28"/>
+          <w:szCs w:val="28"/>
+          <w:lang w:val="en-US"/>
+        </w:rPr>
+        <w:t>Password</w:t>
+      </w:r>
+      <w:r>
+        <w:rPr>
+          <w:rFonts w:ascii="Bahnschrift" w:hAnsi="Bahnschrift"/>
+          <w:color w:val="000000" w:themeColor="text1"/>
+          <w:sz w:val="28"/>
+          <w:szCs w:val="28"/>
+        </w:rPr>
+        <w:t xml:space="preserve">, </w:t>
+      </w:r>
+      <w:r>
+        <w:rPr>
+          <w:rFonts w:ascii="Bahnschrift" w:hAnsi="Bahnschrift"/>
+          <w:color w:val="000000" w:themeColor="text1"/>
+          <w:sz w:val="28"/>
+          <w:szCs w:val="28"/>
+          <w:lang w:val="en-US"/>
+        </w:rPr>
+        <w:t>Email</w:t>
+      </w:r>
+    </w:p>
+    <w:p>
+      <w:pPr>
+        <w:rPr>
+          <w:lang w:val="en-US"/>
+        </w:rPr>
+      </w:pPr>
+      <w:r>
+        <w:rPr>
+          <w:rFonts w:ascii="Bahnschrift" w:hAnsi="Bahnschrift"/>
+          <w:color w:val="000000" w:themeColor="text1"/>
+          <w:sz w:val="28"/>
+          <w:szCs w:val="28"/>
+          <w:lang w:val="en-US"/>
+        </w:rPr>
+        <w:t xml:space="preserve">Post: </w:t>
+      </w:r>
+      <w:proofErr w:type="spellStart"/>
+      <w:r>
+        <w:rPr>
+          <w:rFonts w:ascii="Bahnschrift" w:hAnsi="Bahnschrift"/>
+          <w:color w:val="000000" w:themeColor="text1"/>
+          <w:sz w:val="28"/>
+          <w:szCs w:val="28"/>
+          <w:lang w:val="en-US"/>
+        </w:rPr>
+        <w:t>PostID</w:t>
+      </w:r>
+      <w:proofErr w:type="spellEnd"/>
+      <w:r>
+        <w:rPr>
+          <w:rFonts w:ascii="Bahnschrift" w:hAnsi="Bahnschrift"/>
+          <w:color w:val="000000" w:themeColor="text1"/>
+          <w:sz w:val="28"/>
+          <w:szCs w:val="28"/>
+          <w:lang w:val="en-US"/>
+        </w:rPr>
+        <w:t xml:space="preserve">, </w:t>
+      </w:r>
+      <w:proofErr w:type="spellStart"/>
+      <w:r>
+        <w:rPr>
+          <w:rFonts w:ascii="Bahnschrift" w:hAnsi="Bahnschrift"/>
+          <w:color w:val="000000" w:themeColor="text1"/>
+          <w:sz w:val="28"/>
+          <w:szCs w:val="28"/>
+          <w:lang w:val="en-US"/>
+        </w:rPr>
+        <w:t>UserID</w:t>
+      </w:r>
+      <w:proofErr w:type="spellEnd"/>
+      <w:r>
+        <w:rPr>
+          <w:rFonts w:ascii="Bahnschrift" w:hAnsi="Bahnschrift"/>
+          <w:color w:val="000000" w:themeColor="text1"/>
+          <w:sz w:val="28"/>
+          <w:szCs w:val="28"/>
+          <w:lang w:val="en-US"/>
+        </w:rPr>
+        <w:t>, Name, Description, Option1, Option2, Option3, Option4</w:t>
+      </w:r>
+    </w:p>
+    <w:p>
+      <w:pPr>
+        <w:rPr>
+          <w:lang w:val="en-US"/>
+        </w:rPr>
+      </w:pPr>
+      <w:r>
+        <w:rPr>
+          <w:noProof/>
+        </w:rPr>
+        <w:drawing>
+          <wp:anchor distT="0" distB="0" distL="0" distR="0" simplePos="0" relativeHeight="3" behindDoc="0" locked="0" layoutInCell="0" allowOverlap="1" wp14:anchorId="6E45A861" wp14:editId="01598EAC">
+            <wp:simplePos x="0" y="0"/>
+            <wp:positionH relativeFrom="column">
+              <wp:posOffset>0</wp:posOffset>
+            </wp:positionH>
+            <wp:positionV relativeFrom="paragraph">
+              <wp:posOffset>97790</wp:posOffset>
+            </wp:positionV>
+            <wp:extent cx="6645910" cy="2592705"/>
+            <wp:effectExtent l="0" t="0" r="0" b="0"/>
+            <wp:wrapSquare wrapText="largest"/>
+            <wp:docPr id="2" name="Изображение2"/>
+            <wp:cNvGraphicFramePr>
+              <a:graphicFrameLocks xmlns:a="http://schemas.openxmlformats.org/drawingml/2006/main" noChangeAspect="1"/>
+            </wp:cNvGraphicFramePr>
+            <a:graphic xmlns:a="http://schemas.openxmlformats.org/drawingml/2006/main">
+              <a:graphicData uri="http://schemas.openxmlformats.org/drawingml/2006/picture">
+                <pic:pic xmlns:pic="http://schemas.openxmlformats.org/drawingml/2006/picture">
+                  <pic:nvPicPr>
+                    <pic:cNvPr id="2" name="Изображение2"/>
+                    <pic:cNvPicPr>
+                      <a:picLocks noChangeAspect="1" noChangeArrowheads="1"/>
+                    </pic:cNvPicPr>
+                  </pic:nvPicPr>
+                  <pic:blipFill>
+                    <a:blip r:embed="rId8"/>
+                    <a:stretch>
+                      <a:fillRect/>
+                    </a:stretch>
+                  </pic:blipFill>
+                  <pic:spPr bwMode="auto">
+                    <a:xfrm>
+                      <a:off x="0" y="0"/>
+                      <a:ext cx="6645910" cy="2592705"/>
+                    </a:xfrm>
+                    <a:prstGeom prst="rect">
+                      <a:avLst/>
+                    </a:prstGeom>
+                  </pic:spPr>
+                </pic:pic>
+              </a:graphicData>
+            </a:graphic>
+          </wp:anchor>
+        </w:drawing>
+      </w:r>
+    </w:p>
+    <w:p>
+      <w:pPr>
+        <w:rPr>
+          <w:rFonts w:ascii="Bahnschrift" w:hAnsi="Bahnschrift"/>
+          <w:b/>
+          <w:bCs/>
+          <w:color w:val="000000" w:themeColor="text1"/>
+          <w:sz w:val="28"/>
+          <w:szCs w:val="28"/>
+        </w:rPr>
+      </w:pPr>
+      <w:r>
+        <w:rPr>
+          <w:rFonts w:ascii="Bahnschrift" w:hAnsi="Bahnschrift"/>
+          <w:b/>
+          <w:bCs/>
+          <w:color w:val="000000" w:themeColor="text1"/>
+          <w:sz w:val="28"/>
+          <w:szCs w:val="28"/>
+        </w:rPr>
+        <w:t>ПУНКТ</w:t>
+      </w:r>
+      <w:r>
+        <w:rPr>
+          <w:rFonts w:ascii="Bahnschrift" w:hAnsi="Bahnschrift"/>
+          <w:b/>
+          <w:bCs/>
+          <w:color w:val="000000" w:themeColor="text1"/>
+          <w:sz w:val="28"/>
+          <w:szCs w:val="28"/>
+        </w:rPr>
+        <w:t xml:space="preserve"> 4 </w:t>
+      </w:r>
+      <w:r>
+        <w:rPr>
+          <w:rFonts w:ascii="Bahnschrift" w:hAnsi="Bahnschrift"/>
+          <w:b/>
+          <w:bCs/>
+          <w:color w:val="000000" w:themeColor="text1"/>
+          <w:sz w:val="28"/>
+          <w:szCs w:val="28"/>
+        </w:rPr>
+        <w:t xml:space="preserve">– </w:t>
+      </w:r>
+      <w:r>
+        <w:rPr>
+          <w:rFonts w:ascii="Bahnschrift" w:hAnsi="Bahnschrift"/>
+          <w:b/>
+          <w:bCs/>
+          <w:color w:val="000000" w:themeColor="text1"/>
+          <w:sz w:val="28"/>
+          <w:szCs w:val="28"/>
+        </w:rPr>
+        <w:t>АРХИТЕКТУРА ПРИЛОЖЕНИЯ</w:t>
+      </w:r>
+    </w:p>
+    <w:p>
+      <w:pPr>
+        <w:rPr>
+          <w:rFonts w:ascii="Bahnschrift" w:hAnsi="Bahnschrift"/>
+          <w:b/>
+          <w:bCs/>
+          <w:color w:val="000000" w:themeColor="text1"/>
+          <w:sz w:val="28"/>
+          <w:szCs w:val="28"/>
+        </w:rPr>
+      </w:pPr>
+      <w:r>
+        <w:rPr>
+          <w:rFonts w:ascii="Bahnschrift" w:hAnsi="Bahnschrift"/>
+          <w:b/>
+          <w:bCs/>
+          <w:color w:val="000000" w:themeColor="text1"/>
+          <w:sz w:val="28"/>
+          <w:szCs w:val="28"/>
+          <w:lang w:val="en-US"/>
+        </w:rPr>
+        <w:t>index</w:t>
+      </w:r>
+      <w:r>
+        <w:rPr>
+          <w:rFonts w:ascii="Bahnschrift" w:hAnsi="Bahnschrift"/>
+          <w:b/>
+          <w:bCs/>
+          <w:color w:val="000000" w:themeColor="text1"/>
+          <w:sz w:val="28"/>
+          <w:szCs w:val="28"/>
+        </w:rPr>
+        <w:t>.</w:t>
+      </w:r>
+      <w:proofErr w:type="spellStart"/>
+      <w:r>
+        <w:rPr>
+          <w:rFonts w:ascii="Bahnschrift" w:hAnsi="Bahnschrift"/>
+          <w:b/>
+          <w:bCs/>
+          <w:color w:val="000000" w:themeColor="text1"/>
+          <w:sz w:val="28"/>
+          <w:szCs w:val="28"/>
+          <w:lang w:val="en-US"/>
+        </w:rPr>
+        <w:t>php</w:t>
+      </w:r>
+      <w:proofErr w:type="spellEnd"/>
+      <w:r>
+        <w:rPr>
+          <w:rFonts w:ascii="Bahnschrift" w:hAnsi="Bahnschrift"/>
+          <w:b/>
+          <w:bCs/>
+          <w:color w:val="000000" w:themeColor="text1"/>
+          <w:sz w:val="28"/>
+          <w:szCs w:val="28"/>
+        </w:rPr>
+        <w:t xml:space="preserve"> - </w:t>
+      </w:r>
+      <w:r>
+        <w:rPr>
+          <w:rFonts w:ascii="Bahnschrift" w:hAnsi="Bahnschrift"/>
+          <w:color w:val="000000" w:themeColor="text1"/>
+          <w:sz w:val="28"/>
+          <w:szCs w:val="28"/>
+        </w:rPr>
+        <w:t>Главная страница</w:t>
+      </w:r>
+    </w:p>
+    <w:p>
+      <w:pPr>
+        <w:rPr>
+          <w:rFonts w:ascii="Bahnschrift" w:hAnsi="Bahnschrift"/>
+          <w:b/>
+          <w:bCs/>
+          <w:color w:val="000000" w:themeColor="text1"/>
+          <w:sz w:val="28"/>
+          <w:szCs w:val="28"/>
+        </w:rPr>
+      </w:pPr>
+      <w:r>
+        <w:rPr>
+          <w:rFonts w:ascii="Bahnschrift" w:hAnsi="Bahnschrift"/>
+          <w:b/>
+          <w:bCs/>
+          <w:color w:val="000000" w:themeColor="text1"/>
+          <w:sz w:val="28"/>
+          <w:szCs w:val="28"/>
+          <w:lang w:val="en-US"/>
+        </w:rPr>
+        <w:t>register</w:t>
+      </w:r>
+      <w:r>
+        <w:rPr>
+          <w:rFonts w:ascii="Bahnschrift" w:hAnsi="Bahnschrift"/>
+          <w:b/>
+          <w:bCs/>
+          <w:color w:val="000000" w:themeColor="text1"/>
+          <w:sz w:val="28"/>
+          <w:szCs w:val="28"/>
+        </w:rPr>
+        <w:t>.</w:t>
+      </w:r>
+      <w:proofErr w:type="spellStart"/>
+      <w:r>
+        <w:rPr>
+          <w:rFonts w:ascii="Bahnschrift" w:hAnsi="Bahnschrift"/>
+          <w:b/>
+          <w:bCs/>
+          <w:color w:val="000000" w:themeColor="text1"/>
+          <w:sz w:val="28"/>
+          <w:szCs w:val="28"/>
+          <w:lang w:val="en-US"/>
+        </w:rPr>
+        <w:t>php</w:t>
+      </w:r>
+      <w:proofErr w:type="spellEnd"/>
+      <w:r>
+        <w:rPr>
+          <w:rFonts w:ascii="Bahnschrift" w:hAnsi="Bahnschrift"/>
+          <w:b/>
+          <w:bCs/>
+          <w:color w:val="000000" w:themeColor="text1"/>
+          <w:sz w:val="28"/>
+          <w:szCs w:val="28"/>
+        </w:rPr>
+        <w:t xml:space="preserve"> – </w:t>
+      </w:r>
+      <w:r>
+        <w:rPr>
+          <w:rFonts w:ascii="Bahnschrift" w:hAnsi="Bahnschrift"/>
+          <w:color w:val="000000" w:themeColor="text1"/>
+          <w:sz w:val="28"/>
+          <w:szCs w:val="28"/>
+        </w:rPr>
+        <w:t>Окно регистрации</w:t>
+      </w:r>
+    </w:p>
+    <w:p>
+      <w:pPr>
+        <w:rPr>
+          <w:rFonts w:ascii="Bahnschrift" w:hAnsi="Bahnschrift"/>
+          <w:b/>
+          <w:bCs/>
+          <w:color w:val="000000" w:themeColor="text1"/>
+          <w:sz w:val="28"/>
+          <w:szCs w:val="28"/>
+        </w:rPr>
+      </w:pPr>
+      <w:r>
+        <w:rPr>
+          <w:rFonts w:ascii="Bahnschrift" w:hAnsi="Bahnschrift"/>
+          <w:b/>
+          <w:bCs/>
+          <w:color w:val="000000" w:themeColor="text1"/>
+          <w:sz w:val="28"/>
+          <w:szCs w:val="28"/>
+          <w:lang w:val="en-US"/>
+        </w:rPr>
+        <w:t>login</w:t>
+      </w:r>
+      <w:r>
+        <w:rPr>
+          <w:rFonts w:ascii="Bahnschrift" w:hAnsi="Bahnschrift"/>
+          <w:b/>
+          <w:bCs/>
+          <w:color w:val="000000" w:themeColor="text1"/>
+          <w:sz w:val="28"/>
+          <w:szCs w:val="28"/>
+        </w:rPr>
+        <w:t>.</w:t>
+      </w:r>
+      <w:proofErr w:type="spellStart"/>
+      <w:r>
+        <w:rPr>
+          <w:rFonts w:ascii="Bahnschrift" w:hAnsi="Bahnschrift"/>
+          <w:b/>
+          <w:bCs/>
+          <w:color w:val="000000" w:themeColor="text1"/>
+          <w:sz w:val="28"/>
+          <w:szCs w:val="28"/>
+          <w:lang w:val="en-US"/>
+        </w:rPr>
+        <w:t>php</w:t>
+      </w:r>
+      <w:proofErr w:type="spellEnd"/>
+      <w:r>
+        <w:rPr>
+          <w:rFonts w:ascii="Bahnschrift" w:hAnsi="Bahnschrift"/>
+          <w:b/>
+          <w:bCs/>
+          <w:color w:val="000000" w:themeColor="text1"/>
+          <w:sz w:val="28"/>
+          <w:szCs w:val="28"/>
+        </w:rPr>
+        <w:t xml:space="preserve"> – </w:t>
+      </w:r>
+      <w:r>
+        <w:rPr>
+          <w:rFonts w:ascii="Bahnschrift" w:hAnsi="Bahnschrift"/>
+          <w:color w:val="000000" w:themeColor="text1"/>
+          <w:sz w:val="28"/>
+          <w:szCs w:val="28"/>
+        </w:rPr>
+        <w:t>Окно авторизации</w:t>
+      </w:r>
+    </w:p>
+    <w:p>
+      <w:pPr>
+        <w:rPr>
+          <w:rFonts w:ascii="Bahnschrift" w:hAnsi="Bahnschrift"/>
+          <w:b/>
+          <w:bCs/>
+          <w:color w:val="000000" w:themeColor="text1"/>
+          <w:sz w:val="28"/>
+          <w:szCs w:val="28"/>
+        </w:rPr>
+      </w:pPr>
+      <w:r>
+        <w:rPr>
+          <w:rFonts w:ascii="Bahnschrift" w:hAnsi="Bahnschrift"/>
+          <w:b/>
+          <w:bCs/>
+          <w:color w:val="000000" w:themeColor="text1"/>
+          <w:sz w:val="28"/>
+          <w:szCs w:val="28"/>
+          <w:lang w:val="en-US"/>
+        </w:rPr>
+        <w:t>post</w:t>
+      </w:r>
+      <w:r>
+        <w:rPr>
+          <w:rFonts w:ascii="Bahnschrift" w:hAnsi="Bahnschrift"/>
+          <w:b/>
+          <w:bCs/>
+          <w:color w:val="000000" w:themeColor="text1"/>
+          <w:sz w:val="28"/>
+          <w:szCs w:val="28"/>
+        </w:rPr>
+        <w:t>.</w:t>
+      </w:r>
+      <w:proofErr w:type="spellStart"/>
+      <w:r>
+        <w:rPr>
+          <w:rFonts w:ascii="Bahnschrift" w:hAnsi="Bahnschrift"/>
+          <w:b/>
+          <w:bCs/>
+          <w:color w:val="000000" w:themeColor="text1"/>
+          <w:sz w:val="28"/>
+          <w:szCs w:val="28"/>
+          <w:lang w:val="en-US"/>
+        </w:rPr>
+        <w:t>php</w:t>
+      </w:r>
+      <w:proofErr w:type="spellEnd"/>
+      <w:r>
+        <w:rPr>
+          <w:rFonts w:ascii="Bahnschrift" w:hAnsi="Bahnschrift"/>
+          <w:b/>
+          <w:bCs/>
+          <w:color w:val="000000" w:themeColor="text1"/>
+          <w:sz w:val="28"/>
+          <w:szCs w:val="28"/>
+        </w:rPr>
+        <w:t xml:space="preserve"> – </w:t>
+      </w:r>
+      <w:r>
+        <w:rPr>
+          <w:rFonts w:ascii="Bahnschrift" w:hAnsi="Bahnschrift"/>
+          <w:color w:val="000000" w:themeColor="text1"/>
+          <w:sz w:val="28"/>
+          <w:szCs w:val="28"/>
+        </w:rPr>
+        <w:t>Страница опроса</w:t>
+      </w:r>
+    </w:p>
+    <w:p>
+      <w:pPr>
+        <w:rPr>
+          <w:rFonts w:ascii="Bahnschrift" w:hAnsi="Bahnschrift"/>
+          <w:b/>
+          <w:bCs/>
+          <w:color w:val="000000" w:themeColor="text1"/>
+          <w:sz w:val="28"/>
+          <w:szCs w:val="28"/>
+        </w:rPr>
+      </w:pPr>
+      <w:r>
+        <w:rPr>
+          <w:rFonts w:ascii="Bahnschrift" w:hAnsi="Bahnschrift"/>
+          <w:b/>
+          <w:bCs/>
+          <w:color w:val="000000" w:themeColor="text1"/>
+          <w:sz w:val="28"/>
+          <w:szCs w:val="28"/>
+          <w:lang w:val="en-US"/>
+        </w:rPr>
+        <w:t>admin</w:t>
+      </w:r>
+      <w:r>
+        <w:rPr>
+          <w:rFonts w:ascii="Bahnschrift" w:hAnsi="Bahnschrift"/>
+          <w:b/>
+          <w:bCs/>
+          <w:color w:val="000000" w:themeColor="text1"/>
+          <w:sz w:val="28"/>
+          <w:szCs w:val="28"/>
+        </w:rPr>
+        <w:t>.</w:t>
+      </w:r>
+      <w:proofErr w:type="spellStart"/>
+      <w:r>
+        <w:rPr>
+          <w:rFonts w:ascii="Bahnschrift" w:hAnsi="Bahnschrift"/>
+          <w:b/>
+          <w:bCs/>
+          <w:color w:val="000000" w:themeColor="text1"/>
+          <w:sz w:val="28"/>
+          <w:szCs w:val="28"/>
+          <w:lang w:val="en-US"/>
+        </w:rPr>
+        <w:t>php</w:t>
+      </w:r>
+      <w:proofErr w:type="spellEnd"/>
+      <w:r>
+        <w:rPr>
+          <w:rFonts w:ascii="Bahnschrift" w:hAnsi="Bahnschrift"/>
+          <w:b/>
+          <w:bCs/>
+          <w:color w:val="000000" w:themeColor="text1"/>
+          <w:sz w:val="28"/>
+          <w:szCs w:val="28"/>
+        </w:rPr>
+        <w:t xml:space="preserve"> – </w:t>
+      </w:r>
+      <w:r>
+        <w:rPr>
+          <w:rFonts w:ascii="Bahnschrift" w:hAnsi="Bahnschrift"/>
+          <w:color w:val="000000" w:themeColor="text1"/>
+          <w:sz w:val="28"/>
+          <w:szCs w:val="28"/>
+        </w:rPr>
+        <w:t>Админ панель</w:t>
+      </w:r>
+    </w:p>
+    <w:p>
+      <w:pPr>
+        <w:rPr>
+          <w:rFonts w:ascii="Bahnschrift" w:hAnsi="Bahnschrift"/>
+          <w:b/>
+          <w:bCs/>
+          <w:color w:val="000000" w:themeColor="text1"/>
+          <w:sz w:val="28"/>
+          <w:szCs w:val="28"/>
+        </w:rPr>
+      </w:pPr>
+      <w:r>
+        <w:rPr>
+          <w:rFonts w:ascii="Bahnschrift" w:hAnsi="Bahnschrift"/>
+          <w:b/>
+          <w:bCs/>
+          <w:color w:val="000000" w:themeColor="text1"/>
+          <w:sz w:val="28"/>
+          <w:szCs w:val="28"/>
+          <w:lang w:val="en-US"/>
+        </w:rPr>
+        <w:t>light</w:t>
+      </w:r>
+      <w:r>
+        <w:rPr>
+          <w:rFonts w:ascii="Bahnschrift" w:hAnsi="Bahnschrift"/>
+          <w:b/>
+          <w:bCs/>
+          <w:color w:val="000000" w:themeColor="text1"/>
+          <w:sz w:val="28"/>
+          <w:szCs w:val="28"/>
+        </w:rPr>
+        <w:t>_</w:t>
+      </w:r>
+      <w:r>
+        <w:rPr>
+          <w:rFonts w:ascii="Bahnschrift" w:hAnsi="Bahnschrift"/>
+          <w:b/>
+          <w:bCs/>
+          <w:color w:val="000000" w:themeColor="text1"/>
+          <w:sz w:val="28"/>
+          <w:szCs w:val="28"/>
+          <w:lang w:val="en-US"/>
+        </w:rPr>
+        <w:t>mode</w:t>
+      </w:r>
+      <w:r>
+        <w:rPr>
+          <w:rFonts w:ascii="Bahnschrift" w:hAnsi="Bahnschrift"/>
+          <w:b/>
+          <w:bCs/>
+          <w:color w:val="000000" w:themeColor="text1"/>
+          <w:sz w:val="28"/>
+          <w:szCs w:val="28"/>
+        </w:rPr>
+        <w:t>.</w:t>
+      </w:r>
+      <w:proofErr w:type="spellStart"/>
+      <w:r>
+        <w:rPr>
+          <w:rFonts w:ascii="Bahnschrift" w:hAnsi="Bahnschrift"/>
+          <w:b/>
+          <w:bCs/>
+          <w:color w:val="000000" w:themeColor="text1"/>
+          <w:sz w:val="28"/>
+          <w:szCs w:val="28"/>
+          <w:lang w:val="en-US"/>
+        </w:rPr>
+        <w:t>css</w:t>
+      </w:r>
+      <w:proofErr w:type="spellEnd"/>
+      <w:r>
+        <w:rPr>
+          <w:rFonts w:ascii="Bahnschrift" w:hAnsi="Bahnschrift"/>
+          <w:b/>
+          <w:bCs/>
+          <w:color w:val="000000" w:themeColor="text1"/>
+          <w:sz w:val="28"/>
+          <w:szCs w:val="28"/>
+        </w:rPr>
+        <w:t xml:space="preserve"> – </w:t>
+      </w:r>
+      <w:r>
+        <w:rPr>
+          <w:rFonts w:ascii="Bahnschrift" w:hAnsi="Bahnschrift"/>
+          <w:color w:val="000000" w:themeColor="text1"/>
+          <w:sz w:val="28"/>
+          <w:szCs w:val="28"/>
+          <w:lang w:val="en-US"/>
+        </w:rPr>
+        <w:t>CSS</w:t>
+      </w:r>
+      <w:r>
+        <w:rPr>
+          <w:rFonts w:ascii="Bahnschrift" w:hAnsi="Bahnschrift"/>
+          <w:color w:val="000000" w:themeColor="text1"/>
+          <w:sz w:val="28"/>
+          <w:szCs w:val="28"/>
+        </w:rPr>
+        <w:t xml:space="preserve"> </w:t>
+      </w:r>
+      <w:r>
+        <w:rPr>
+          <w:rFonts w:ascii="Bahnschrift" w:hAnsi="Bahnschrift"/>
+          <w:color w:val="000000" w:themeColor="text1"/>
+          <w:sz w:val="28"/>
+          <w:szCs w:val="28"/>
+        </w:rPr>
+        <w:t>Оформление сайта</w:t>
+      </w:r>
     </w:p>
     <w:sectPr>
       <w:pgSz w:w="11906" w:h="16838"/>
-      <w:pgMar w:top="720" w:right="720" w:bottom="720" w:left="720" w:header="708" w:footer="708" w:gutter="0"/>
-      <w:cols w:space="708"/>
+      <w:pgMar w:top="720" w:right="720" w:bottom="720" w:left="720" w:header="0" w:footer="0" w:gutter="0"/>
+      <w:cols w:space="720"/>
+      <w:formProt w:val="0"/>
       <w:docGrid w:linePitch="360"/>
     </w:sectPr>
   </w:body>
@@ -588,7 +1639,7 @@
     </w:rPrDefault>
     <w:pPrDefault>
       <w:pPr>
-        <w:spacing w:after="160" w:line="278" w:lineRule="auto"/>
+        <w:suppressAutoHyphens/>
       </w:pPr>
     </w:pPrDefault>
   </w:docDefaults>
@@ -973,6 +2024,9 @@
   <w:style w:type="paragraph" w:default="1" w:styleId="a">
     <w:name w:val="Normal"/>
     <w:qFormat/>
+    <w:pPr>
+      <w:spacing w:after="160" w:line="276" w:lineRule="auto"/>
+    </w:pPr>
   </w:style>
   <w:style w:type="paragraph" w:styleId="1">
     <w:name w:val="heading 1"/>
@@ -1205,6 +2259,7 @@
     <w:basedOn w:val="a0"/>
     <w:link w:val="1"/>
     <w:uiPriority w:val="9"/>
+    <w:qFormat/>
     <w:rsid w:val="003D48D8"/>
     <w:rPr>
       <w:rFonts w:asciiTheme="majorHAnsi" w:eastAsiaTheme="majorEastAsia" w:hAnsiTheme="majorHAnsi" w:cstheme="majorBidi"/>
@@ -1219,6 +2274,7 @@
     <w:link w:val="2"/>
     <w:uiPriority w:val="9"/>
     <w:semiHidden/>
+    <w:qFormat/>
     <w:rsid w:val="003D48D8"/>
     <w:rPr>
       <w:rFonts w:asciiTheme="majorHAnsi" w:eastAsiaTheme="majorEastAsia" w:hAnsiTheme="majorHAnsi" w:cstheme="majorBidi"/>
@@ -1233,6 +2289,7 @@
     <w:link w:val="3"/>
     <w:uiPriority w:val="9"/>
     <w:semiHidden/>
+    <w:qFormat/>
     <w:rsid w:val="003D48D8"/>
     <w:rPr>
       <w:rFonts w:eastAsiaTheme="majorEastAsia" w:cstheme="majorBidi"/>
@@ -1247,6 +2304,7 @@
     <w:link w:val="4"/>
     <w:uiPriority w:val="9"/>
     <w:semiHidden/>
+    <w:qFormat/>
     <w:rsid w:val="003D48D8"/>
     <w:rPr>
       <w:rFonts w:eastAsiaTheme="majorEastAsia" w:cstheme="majorBidi"/>
@@ -1261,6 +2319,7 @@
     <w:link w:val="5"/>
     <w:uiPriority w:val="9"/>
     <w:semiHidden/>
+    <w:qFormat/>
     <w:rsid w:val="003D48D8"/>
     <w:rPr>
       <w:rFonts w:eastAsiaTheme="majorEastAsia" w:cstheme="majorBidi"/>
@@ -1273,6 +2332,7 @@
     <w:link w:val="6"/>
     <w:uiPriority w:val="9"/>
     <w:semiHidden/>
+    <w:qFormat/>
     <w:rsid w:val="003D48D8"/>
     <w:rPr>
       <w:rFonts w:eastAsiaTheme="majorEastAsia" w:cstheme="majorBidi"/>
@@ -1287,6 +2347,7 @@
     <w:link w:val="7"/>
     <w:uiPriority w:val="9"/>
     <w:semiHidden/>
+    <w:qFormat/>
     <w:rsid w:val="003D48D8"/>
     <w:rPr>
       <w:rFonts w:eastAsiaTheme="majorEastAsia" w:cstheme="majorBidi"/>
@@ -1299,6 +2360,7 @@
     <w:link w:val="8"/>
     <w:uiPriority w:val="9"/>
     <w:semiHidden/>
+    <w:qFormat/>
     <w:rsid w:val="003D48D8"/>
     <w:rPr>
       <w:rFonts w:eastAsiaTheme="majorEastAsia" w:cstheme="majorBidi"/>
@@ -1313,59 +2375,35 @@
     <w:link w:val="9"/>
     <w:uiPriority w:val="9"/>
     <w:semiHidden/>
+    <w:qFormat/>
     <w:rsid w:val="003D48D8"/>
     <w:rPr>
       <w:rFonts w:eastAsiaTheme="majorEastAsia" w:cstheme="majorBidi"/>
       <w:color w:val="272727" w:themeColor="text1" w:themeTint="D8"/>
     </w:rPr>
   </w:style>
-  <w:style w:type="paragraph" w:styleId="a3">
-    <w:name w:val="Title"/>
-    <w:basedOn w:val="a"/>
-    <w:next w:val="a"/>
+  <w:style w:type="character" w:customStyle="1" w:styleId="a3">
+    <w:name w:val="Заголовок Знак"/>
+    <w:basedOn w:val="a0"/>
     <w:link w:val="a4"/>
     <w:uiPriority w:val="10"/>
     <w:qFormat/>
     <w:rsid w:val="003D48D8"/>
-    <w:pPr>
-      <w:spacing w:after="80" w:line="240" w:lineRule="auto"/>
-      <w:contextualSpacing/>
-    </w:pPr>
     <w:rPr>
       <w:rFonts w:asciiTheme="majorHAnsi" w:eastAsiaTheme="majorEastAsia" w:hAnsiTheme="majorHAnsi" w:cstheme="majorBidi"/>
       <w:spacing w:val="-10"/>
-      <w:kern w:val="28"/>
+      <w:kern w:val="2"/>
       <w:sz w:val="56"/>
       <w:szCs w:val="56"/>
     </w:rPr>
   </w:style>
-  <w:style w:type="character" w:customStyle="1" w:styleId="a4">
-    <w:name w:val="Заголовок Знак"/>
+  <w:style w:type="character" w:customStyle="1" w:styleId="a5">
+    <w:name w:val="Подзаголовок Знак"/>
     <w:basedOn w:val="a0"/>
-    <w:link w:val="a3"/>
-    <w:uiPriority w:val="10"/>
-    <w:rsid w:val="003D48D8"/>
-    <w:rPr>
-      <w:rFonts w:asciiTheme="majorHAnsi" w:eastAsiaTheme="majorEastAsia" w:hAnsiTheme="majorHAnsi" w:cstheme="majorBidi"/>
-      <w:spacing w:val="-10"/>
-      <w:kern w:val="28"/>
-      <w:sz w:val="56"/>
-      <w:szCs w:val="56"/>
-    </w:rPr>
-  </w:style>
-  <w:style w:type="paragraph" w:styleId="a5">
-    <w:name w:val="Subtitle"/>
-    <w:basedOn w:val="a"/>
-    <w:next w:val="a"/>
     <w:link w:val="a6"/>
     <w:uiPriority w:val="11"/>
     <w:qFormat/>
     <w:rsid w:val="003D48D8"/>
-    <w:pPr>
-      <w:numPr>
-        <w:ilvl w:val="1"/>
-      </w:numPr>
-    </w:pPr>
     <w:rPr>
       <w:rFonts w:eastAsiaTheme="majorEastAsia" w:cstheme="majorBidi"/>
       <w:color w:val="595959" w:themeColor="text1" w:themeTint="A6"/>
@@ -1374,11 +2412,123 @@
       <w:szCs w:val="28"/>
     </w:rPr>
   </w:style>
-  <w:style w:type="character" w:customStyle="1" w:styleId="a6">
-    <w:name w:val="Подзаголовок Знак"/>
+  <w:style w:type="character" w:customStyle="1" w:styleId="21">
+    <w:name w:val="Цитата 2 Знак"/>
     <w:basedOn w:val="a0"/>
+    <w:link w:val="22"/>
+    <w:uiPriority w:val="29"/>
+    <w:qFormat/>
+    <w:rsid w:val="003D48D8"/>
+    <w:rPr>
+      <w:i/>
+      <w:iCs/>
+      <w:color w:val="404040" w:themeColor="text1" w:themeTint="BF"/>
+    </w:rPr>
+  </w:style>
+  <w:style w:type="character" w:styleId="a7">
+    <w:name w:val="Intense Emphasis"/>
+    <w:basedOn w:val="a0"/>
+    <w:uiPriority w:val="21"/>
+    <w:qFormat/>
+    <w:rsid w:val="003D48D8"/>
+    <w:rPr>
+      <w:i/>
+      <w:iCs/>
+      <w:color w:val="0F4761" w:themeColor="accent1" w:themeShade="BF"/>
+    </w:rPr>
+  </w:style>
+  <w:style w:type="character" w:customStyle="1" w:styleId="a8">
+    <w:name w:val="Выделенная цитата Знак"/>
+    <w:basedOn w:val="a0"/>
+    <w:link w:val="a9"/>
+    <w:uiPriority w:val="30"/>
+    <w:qFormat/>
+    <w:rsid w:val="003D48D8"/>
+    <w:rPr>
+      <w:i/>
+      <w:iCs/>
+      <w:color w:val="0F4761" w:themeColor="accent1" w:themeShade="BF"/>
+    </w:rPr>
+  </w:style>
+  <w:style w:type="character" w:styleId="aa">
+    <w:name w:val="Intense Reference"/>
+    <w:basedOn w:val="a0"/>
+    <w:uiPriority w:val="32"/>
+    <w:qFormat/>
+    <w:rsid w:val="003D48D8"/>
+    <w:rPr>
+      <w:b/>
+      <w:bCs/>
+      <w:smallCaps/>
+      <w:color w:val="0F4761" w:themeColor="accent1" w:themeShade="BF"/>
+      <w:spacing w:val="5"/>
+    </w:rPr>
+  </w:style>
+  <w:style w:type="paragraph" w:styleId="a4">
+    <w:name w:val="Title"/>
+    <w:basedOn w:val="a"/>
+    <w:next w:val="ab"/>
+    <w:link w:val="a3"/>
+    <w:uiPriority w:val="10"/>
+    <w:qFormat/>
+    <w:rsid w:val="003D48D8"/>
+    <w:pPr>
+      <w:spacing w:after="80" w:line="240" w:lineRule="auto"/>
+      <w:contextualSpacing/>
+    </w:pPr>
+    <w:rPr>
+      <w:rFonts w:asciiTheme="majorHAnsi" w:eastAsiaTheme="majorEastAsia" w:hAnsiTheme="majorHAnsi" w:cstheme="majorBidi"/>
+      <w:spacing w:val="-10"/>
+      <w:sz w:val="56"/>
+      <w:szCs w:val="56"/>
+    </w:rPr>
+  </w:style>
+  <w:style w:type="paragraph" w:styleId="ab">
+    <w:name w:val="Body Text"/>
+    <w:basedOn w:val="a"/>
+    <w:pPr>
+      <w:spacing w:after="140"/>
+    </w:pPr>
+  </w:style>
+  <w:style w:type="paragraph" w:styleId="ac">
+    <w:name w:val="List"/>
+    <w:basedOn w:val="ab"/>
+    <w:rPr>
+      <w:rFonts w:cs="Arial"/>
+    </w:rPr>
+  </w:style>
+  <w:style w:type="paragraph" w:styleId="ad">
+    <w:name w:val="caption"/>
+    <w:basedOn w:val="a"/>
+    <w:qFormat/>
+    <w:pPr>
+      <w:suppressLineNumbers/>
+      <w:spacing w:before="120" w:after="120"/>
+    </w:pPr>
+    <w:rPr>
+      <w:rFonts w:cs="Arial"/>
+      <w:i/>
+      <w:iCs/>
+    </w:rPr>
+  </w:style>
+  <w:style w:type="paragraph" w:styleId="ae">
+    <w:name w:val="index heading"/>
+    <w:basedOn w:val="a"/>
+    <w:qFormat/>
+    <w:pPr>
+      <w:suppressLineNumbers/>
+    </w:pPr>
+    <w:rPr>
+      <w:rFonts w:cs="Arial"/>
+    </w:rPr>
+  </w:style>
+  <w:style w:type="paragraph" w:styleId="a6">
+    <w:name w:val="Subtitle"/>
+    <w:basedOn w:val="a"/>
+    <w:next w:val="a"/>
     <w:link w:val="a5"/>
     <w:uiPriority w:val="11"/>
+    <w:qFormat/>
     <w:rsid w:val="003D48D8"/>
     <w:rPr>
       <w:rFonts w:eastAsiaTheme="majorEastAsia" w:cstheme="majorBidi"/>
@@ -1388,11 +2538,11 @@
       <w:szCs w:val="28"/>
     </w:rPr>
   </w:style>
-  <w:style w:type="paragraph" w:styleId="21">
+  <w:style w:type="paragraph" w:styleId="22">
     <w:name w:val="Quote"/>
     <w:basedOn w:val="a"/>
     <w:next w:val="a"/>
-    <w:link w:val="22"/>
+    <w:link w:val="21"/>
     <w:uiPriority w:val="29"/>
     <w:qFormat/>
     <w:rsid w:val="003D48D8"/>
@@ -1406,19 +2556,7 @@
       <w:color w:val="404040" w:themeColor="text1" w:themeTint="BF"/>
     </w:rPr>
   </w:style>
-  <w:style w:type="character" w:customStyle="1" w:styleId="22">
-    <w:name w:val="Цитата 2 Знак"/>
-    <w:basedOn w:val="a0"/>
-    <w:link w:val="21"/>
-    <w:uiPriority w:val="29"/>
-    <w:rsid w:val="003D48D8"/>
-    <w:rPr>
-      <w:i/>
-      <w:iCs/>
-      <w:color w:val="404040" w:themeColor="text1" w:themeTint="BF"/>
-    </w:rPr>
-  </w:style>
-  <w:style w:type="paragraph" w:styleId="a7">
+  <w:style w:type="paragraph" w:styleId="af">
     <w:name w:val="List Paragraph"/>
     <w:basedOn w:val="a"/>
     <w:uiPriority w:val="34"/>
@@ -1429,23 +2567,11 @@
       <w:contextualSpacing/>
     </w:pPr>
   </w:style>
-  <w:style w:type="character" w:styleId="a8">
-    <w:name w:val="Intense Emphasis"/>
-    <w:basedOn w:val="a0"/>
-    <w:uiPriority w:val="21"/>
-    <w:qFormat/>
-    <w:rsid w:val="003D48D8"/>
-    <w:rPr>
-      <w:i/>
-      <w:iCs/>
-      <w:color w:val="0F4761" w:themeColor="accent1" w:themeShade="BF"/>
-    </w:rPr>
-  </w:style>
   <w:style w:type="paragraph" w:styleId="a9">
     <w:name w:val="Intense Quote"/>
     <w:basedOn w:val="a"/>
     <w:next w:val="a"/>
-    <w:link w:val="aa"/>
+    <w:link w:val="a8"/>
     <w:uiPriority w:val="30"/>
     <w:qFormat/>
     <w:rsid w:val="003D48D8"/>
@@ -1464,32 +2590,6 @@
       <w:color w:val="0F4761" w:themeColor="accent1" w:themeShade="BF"/>
     </w:rPr>
   </w:style>
-  <w:style w:type="character" w:customStyle="1" w:styleId="aa">
-    <w:name w:val="Выделенная цитата Знак"/>
-    <w:basedOn w:val="a0"/>
-    <w:link w:val="a9"/>
-    <w:uiPriority w:val="30"/>
-    <w:rsid w:val="003D48D8"/>
-    <w:rPr>
-      <w:i/>
-      <w:iCs/>
-      <w:color w:val="0F4761" w:themeColor="accent1" w:themeShade="BF"/>
-    </w:rPr>
-  </w:style>
-  <w:style w:type="character" w:styleId="ab">
-    <w:name w:val="Intense Reference"/>
-    <w:basedOn w:val="a0"/>
-    <w:uiPriority w:val="32"/>
-    <w:qFormat/>
-    <w:rsid w:val="003D48D8"/>
-    <w:rPr>
-      <w:b/>
-      <w:bCs/>
-      <w:smallCaps/>
-      <w:color w:val="0F4761" w:themeColor="accent1" w:themeShade="BF"/>
-      <w:spacing w:val="5"/>
-    </w:rPr>
-  </w:style>
 </w:styles>
 </file>
 
@@ -1498,10 +2598,10 @@
   <a:themeElements>
     <a:clrScheme name="Стандартная">
       <a:dk1>
-        <a:sysClr val="windowText" lastClr="000000"/>
+        <a:srgbClr val="000000"/>
       </a:dk1>
       <a:lt1>
-        <a:sysClr val="window" lastClr="FFFFFF"/>
+        <a:srgbClr val="FFFFFF"/>
       </a:lt1>
       <a:dk2>
         <a:srgbClr val="0E2841"/>
@@ -1539,150 +2639,52 @@
         <a:latin typeface="Aptos Display" panose="02110004020202020204"/>
         <a:ea typeface=""/>
         <a:cs typeface=""/>
-        <a:font script="Jpan" typeface="游ゴシック Light"/>
-        <a:font script="Hang" typeface="맑은 고딕"/>
-        <a:font script="Hans" typeface="等线 Light"/>
-        <a:font script="Hant" typeface="新細明體"/>
-        <a:font script="Arab" typeface="Times New Roman"/>
-        <a:font script="Hebr" typeface="Times New Roman"/>
-        <a:font script="Thai" typeface="Angsana New"/>
-        <a:font script="Ethi" typeface="Nyala"/>
-        <a:font script="Beng" typeface="Vrinda"/>
-        <a:font script="Gujr" typeface="Shruti"/>
-        <a:font script="Khmr" typeface="MoolBoran"/>
-        <a:font script="Knda" typeface="Tunga"/>
-        <a:font script="Guru" typeface="Raavi"/>
-        <a:font script="Cans" typeface="Euphemia"/>
-        <a:font script="Cher" typeface="Plantagenet Cherokee"/>
-        <a:font script="Yiii" typeface="Microsoft Yi Baiti"/>
-        <a:font script="Tibt" typeface="Microsoft Himalaya"/>
-        <a:font script="Thaa" typeface="MV Boli"/>
-        <a:font script="Deva" typeface="Mangal"/>
-        <a:font script="Telu" typeface="Gautami"/>
-        <a:font script="Taml" typeface="Latha"/>
-        <a:font script="Syrc" typeface="Estrangelo Edessa"/>
-        <a:font script="Orya" typeface="Kalinga"/>
-        <a:font script="Mlym" typeface="Kartika"/>
-        <a:font script="Laoo" typeface="DokChampa"/>
-        <a:font script="Sinh" typeface="Iskoola Pota"/>
-        <a:font script="Mong" typeface="Mongolian Baiti"/>
-        <a:font script="Viet" typeface="Times New Roman"/>
-        <a:font script="Uigh" typeface="Microsoft Uighur"/>
-        <a:font script="Geor" typeface="Sylfaen"/>
-        <a:font script="Armn" typeface="Arial"/>
-        <a:font script="Bugi" typeface="Leelawadee UI"/>
-        <a:font script="Bopo" typeface="Microsoft JhengHei"/>
-        <a:font script="Java" typeface="Javanese Text"/>
-        <a:font script="Lisu" typeface="Segoe UI"/>
-        <a:font script="Mymr" typeface="Myanmar Text"/>
-        <a:font script="Nkoo" typeface="Ebrima"/>
-        <a:font script="Olck" typeface="Nirmala UI"/>
-        <a:font script="Osma" typeface="Ebrima"/>
-        <a:font script="Phag" typeface="Phagspa"/>
-        <a:font script="Syrn" typeface="Estrangelo Edessa"/>
-        <a:font script="Syrj" typeface="Estrangelo Edessa"/>
-        <a:font script="Syre" typeface="Estrangelo Edessa"/>
-        <a:font script="Sora" typeface="Nirmala UI"/>
-        <a:font script="Tale" typeface="Microsoft Tai Le"/>
-        <a:font script="Talu" typeface="Microsoft New Tai Lue"/>
-        <a:font script="Tfng" typeface="Ebrima"/>
       </a:majorFont>
       <a:minorFont>
         <a:latin typeface="Aptos" panose="02110004020202020204"/>
         <a:ea typeface=""/>
         <a:cs typeface=""/>
-        <a:font script="Jpan" typeface="游明朝"/>
-        <a:font script="Hang" typeface="맑은 고딕"/>
-        <a:font script="Hans" typeface="等线"/>
-        <a:font script="Hant" typeface="新細明體"/>
-        <a:font script="Arab" typeface="Arial"/>
-        <a:font script="Hebr" typeface="Arial"/>
-        <a:font script="Thai" typeface="Cordia New"/>
-        <a:font script="Ethi" typeface="Nyala"/>
-        <a:font script="Beng" typeface="Vrinda"/>
-        <a:font script="Gujr" typeface="Shruti"/>
-        <a:font script="Khmr" typeface="DaunPenh"/>
-        <a:font script="Knda" typeface="Tunga"/>
-        <a:font script="Guru" typeface="Raavi"/>
-        <a:font script="Cans" typeface="Euphemia"/>
-        <a:font script="Cher" typeface="Plantagenet Cherokee"/>
-        <a:font script="Yiii" typeface="Microsoft Yi Baiti"/>
-        <a:font script="Tibt" typeface="Microsoft Himalaya"/>
-        <a:font script="Thaa" typeface="MV Boli"/>
-        <a:font script="Deva" typeface="Mangal"/>
-        <a:font script="Telu" typeface="Gautami"/>
-        <a:font script="Taml" typeface="Latha"/>
-        <a:font script="Syrc" typeface="Estrangelo Edessa"/>
-        <a:font script="Orya" typeface="Kalinga"/>
-        <a:font script="Mlym" typeface="Kartika"/>
-        <a:font script="Laoo" typeface="DokChampa"/>
-        <a:font script="Sinh" typeface="Iskoola Pota"/>
-        <a:font script="Mong" typeface="Mongolian Baiti"/>
-        <a:font script="Viet" typeface="Arial"/>
-        <a:font script="Uigh" typeface="Microsoft Uighur"/>
-        <a:font script="Geor" typeface="Sylfaen"/>
-        <a:font script="Armn" typeface="Arial"/>
-        <a:font script="Bugi" typeface="Leelawadee UI"/>
-        <a:font script="Bopo" typeface="Microsoft JhengHei"/>
-        <a:font script="Java" typeface="Javanese Text"/>
-        <a:font script="Lisu" typeface="Segoe UI"/>
-        <a:font script="Mymr" typeface="Myanmar Text"/>
-        <a:font script="Nkoo" typeface="Ebrima"/>
-        <a:font script="Olck" typeface="Nirmala UI"/>
-        <a:font script="Osma" typeface="Ebrima"/>
-        <a:font script="Phag" typeface="Phagspa"/>
-        <a:font script="Syrn" typeface="Estrangelo Edessa"/>
-        <a:font script="Syrj" typeface="Estrangelo Edessa"/>
-        <a:font script="Syre" typeface="Estrangelo Edessa"/>
-        <a:font script="Sora" typeface="Nirmala UI"/>
-        <a:font script="Tale" typeface="Microsoft Tai Le"/>
-        <a:font script="Talu" typeface="Microsoft New Tai Lue"/>
-        <a:font script="Tfng" typeface="Ebrima"/>
       </a:minorFont>
     </a:fontScheme>
-    <a:fmtScheme name="Стандартная">
+    <a:fmtScheme>
       <a:fillStyleLst>
         <a:solidFill>
           <a:schemeClr val="phClr"/>
         </a:solidFill>
-        <a:gradFill rotWithShape="1">
+        <a:gradFill>
           <a:gsLst>
             <a:gs pos="0">
               <a:schemeClr val="phClr">
                 <a:lumMod val="110000"/>
-                <a:satMod val="105000"/>
                 <a:tint val="67000"/>
               </a:schemeClr>
             </a:gs>
             <a:gs pos="50000">
               <a:schemeClr val="phClr">
                 <a:lumMod val="105000"/>
-                <a:satMod val="103000"/>
                 <a:tint val="73000"/>
               </a:schemeClr>
             </a:gs>
             <a:gs pos="100000">
               <a:schemeClr val="phClr">
                 <a:lumMod val="105000"/>
-                <a:satMod val="109000"/>
                 <a:tint val="81000"/>
               </a:schemeClr>
             </a:gs>
           </a:gsLst>
           <a:lin ang="5400000" scaled="0"/>
+          <a:tileRect/>
         </a:gradFill>
-        <a:gradFill rotWithShape="1">
+        <a:gradFill>
           <a:gsLst>
             <a:gs pos="0">
               <a:schemeClr val="phClr">
-                <a:satMod val="103000"/>
                 <a:lumMod val="102000"/>
                 <a:tint val="94000"/>
               </a:schemeClr>
             </a:gs>
             <a:gs pos="50000">
               <a:schemeClr val="phClr">
-                <a:satMod val="110000"/>
                 <a:lumMod val="100000"/>
                 <a:shade val="100000"/>
               </a:schemeClr>
@@ -1690,33 +2692,24 @@
             <a:gs pos="100000">
               <a:schemeClr val="phClr">
                 <a:lumMod val="99000"/>
-                <a:satMod val="120000"/>
                 <a:shade val="78000"/>
               </a:schemeClr>
             </a:gs>
           </a:gsLst>
           <a:lin ang="5400000" scaled="0"/>
+          <a:tileRect/>
         </a:gradFill>
       </a:fillStyleLst>
       <a:lnStyleLst>
         <a:ln w="6350" cap="flat" cmpd="sng" algn="ctr">
-          <a:solidFill>
-            <a:schemeClr val="phClr"/>
-          </a:solidFill>
           <a:prstDash val="solid"/>
           <a:miter lim="800000"/>
         </a:ln>
         <a:ln w="12700" cap="flat" cmpd="sng" algn="ctr">
-          <a:solidFill>
-            <a:schemeClr val="phClr"/>
-          </a:solidFill>
           <a:prstDash val="solid"/>
           <a:miter lim="800000"/>
         </a:ln>
         <a:ln w="19050" cap="flat" cmpd="sng" algn="ctr">
-          <a:solidFill>
-            <a:schemeClr val="phClr"/>
-          </a:solidFill>
           <a:prstDash val="solid"/>
           <a:miter lim="800000"/>
         </a:ln>
@@ -1729,13 +2722,7 @@
           <a:effectLst/>
         </a:effectStyle>
         <a:effectStyle>
-          <a:effectLst>
-            <a:outerShdw blurRad="57150" dist="19050" dir="5400000" algn="ctr" rotWithShape="0">
-              <a:srgbClr val="000000">
-                <a:alpha val="63000"/>
-              </a:srgbClr>
-            </a:outerShdw>
-          </a:effectLst>
+          <a:effectLst/>
         </a:effectStyle>
       </a:effectStyleLst>
       <a:bgFillStyleLst>
@@ -1745,15 +2732,13 @@
         <a:solidFill>
           <a:schemeClr val="phClr">
             <a:tint val="95000"/>
-            <a:satMod val="170000"/>
           </a:schemeClr>
         </a:solidFill>
-        <a:gradFill rotWithShape="1">
+        <a:gradFill>
           <a:gsLst>
             <a:gs pos="0">
               <a:schemeClr val="phClr">
                 <a:tint val="93000"/>
-                <a:satMod val="150000"/>
                 <a:shade val="98000"/>
                 <a:lumMod val="102000"/>
               </a:schemeClr>
@@ -1761,7 +2746,6 @@
             <a:gs pos="50000">
               <a:schemeClr val="phClr">
                 <a:tint val="98000"/>
-                <a:satMod val="130000"/>
                 <a:shade val="90000"/>
                 <a:lumMod val="103000"/>
               </a:schemeClr>
@@ -1769,21 +2753,16 @@
             <a:gs pos="100000">
               <a:schemeClr val="phClr">
                 <a:shade val="63000"/>
-                <a:satMod val="120000"/>
               </a:schemeClr>
             </a:gs>
           </a:gsLst>
           <a:lin ang="5400000" scaled="0"/>
+          <a:tileRect/>
         </a:gradFill>
       </a:bgFillStyleLst>
     </a:fmtScheme>
   </a:themeElements>
   <a:objectDefaults/>
   <a:extraClrSchemeLst/>
-  <a:extLst>
-    <a:ext uri="{05A4C25C-085E-4340-85A3-A5531E510DB2}">
-      <thm15:themeFamily xmlns:thm15="http://schemas.microsoft.com/office/thememl/2012/main" name="Office Theme" id="{2E142A2C-CD16-42D6-873A-C26D2A0506FA}" vid="{1BDDFF52-6CD6-40A5-AB3C-68EB2F1E4D0A}"/>
-    </a:ext>
-  </a:extLst>
 </a:theme>
 </file>
</xml_diff>